<commit_message>
Adicionando o diagrama de solução
</commit_message>
<xml_diff>
--- a/Documentação/Documentação.docx
+++ b/Documentação/Documentação.docx
@@ -1281,13 +1281,21 @@
         <w:t xml:space="preserve">dessas </w:t>
       </w:r>
       <w:r>
-        <w:t>produções vão além do simples entretenimento. Por meio de representações de fatos</w:t>
+        <w:t xml:space="preserve">produções vão além do simples entretenimento. Por meio de representações de </w:t>
+      </w:r>
+      <w:proofErr w:type="gramStart"/>
+      <w:r>
+        <w:t>fatos</w:t>
       </w:r>
       <w:r>
         <w:t xml:space="preserve"> </w:t>
       </w:r>
       <w:r>
-        <w:t>reais ou pela boa e velha ficção, diversos diretores trazem para a sua obra mensagens que perduram no consciente daqueles que são tocados por ela.</w:t>
+        <w:t>reais</w:t>
+      </w:r>
+      <w:proofErr w:type="gramEnd"/>
+      <w:r>
+        <w:t xml:space="preserve"> ou pela boa e velha ficção, diversos diretores trazem para a sua obra mensagens que perduram no consciente daqueles que são tocados por ela.</w:t>
       </w:r>
     </w:p>
     <w:p>
@@ -1302,7 +1310,31 @@
         <w:jc w:val="both"/>
       </w:pPr>
       <w:r>
-        <w:t>Em uma análise científica, a psicóloga especialista em filmes como terapia, Birgit Wolz, conseguiu catalogar os sentimentos presentes em cada tipo de história, em cada gênero cinematográfico, trazendo resultados que mostram que muitos filmes transmitem ideias que, através da emoção, podem neutralizar o instinto de reprimir os sentimentos e desencadear uma liberação emocional no corpo do espectador. Nas palavras de Wolz, ela avalia que “ao provocar emoções, assistir filmes pode abrir portas que, de outra forma, poderiam permanecer fechadas”.</w:t>
+        <w:t xml:space="preserve">Em uma análise científica, a psicóloga especialista em filmes como terapia, </w:t>
+      </w:r>
+      <w:proofErr w:type="spellStart"/>
+      <w:r>
+        <w:t>Birgit</w:t>
+      </w:r>
+      <w:proofErr w:type="spellEnd"/>
+      <w:r>
+        <w:t xml:space="preserve"> </w:t>
+      </w:r>
+      <w:proofErr w:type="spellStart"/>
+      <w:r>
+        <w:t>Wolz</w:t>
+      </w:r>
+      <w:proofErr w:type="spellEnd"/>
+      <w:r>
+        <w:t xml:space="preserve">, conseguiu catalogar os sentimentos presentes em cada tipo de história, em cada gênero cinematográfico, trazendo resultados que mostram que muitos filmes transmitem ideias que, através da emoção, podem neutralizar o instinto de reprimir os sentimentos e desencadear uma liberação emocional no corpo do espectador. Nas palavras de </w:t>
+      </w:r>
+      <w:proofErr w:type="spellStart"/>
+      <w:r>
+        <w:t>Wolz</w:t>
+      </w:r>
+      <w:proofErr w:type="spellEnd"/>
+      <w:r>
+        <w:t>, ela avalia que “ao provocar emoções, assistir filmes pode abrir portas que, de outra forma, poderiam permanecer fechadas”.</w:t>
       </w:r>
     </w:p>
     <w:p>
@@ -1492,17 +1524,27 @@
         <w:t>s</w:t>
       </w:r>
       <w:r>
-        <w:t xml:space="preserve"> (doces, lanches</w:t>
+        <w:t xml:space="preserve"> (doces, </w:t>
+      </w:r>
+      <w:proofErr w:type="gramStart"/>
+      <w:r>
+        <w:t>lanches</w:t>
       </w:r>
       <w:r>
         <w:t xml:space="preserve"> </w:t>
       </w:r>
       <w:r>
-        <w:t>e et</w:t>
+        <w:t xml:space="preserve">e </w:t>
+      </w:r>
+      <w:proofErr w:type="spellStart"/>
+      <w:r>
+        <w:t>et</w:t>
       </w:r>
       <w:r>
         <w:t>c</w:t>
       </w:r>
+      <w:proofErr w:type="spellEnd"/>
+      <w:proofErr w:type="gramEnd"/>
       <w:r>
         <w:t>)</w:t>
       </w:r>
@@ -1689,16 +1731,7 @@
         <w:t>difícil</w:t>
       </w:r>
       <w:r>
-        <w:t xml:space="preserve"> e </w:t>
-      </w:r>
-      <w:r>
-        <w:t>a querer ser uma nova</w:t>
-      </w:r>
-      <w:r>
-        <w:t xml:space="preserve"> e melhorada</w:t>
-      </w:r>
-      <w:r>
-        <w:t xml:space="preserve"> versão de mim mesma</w:t>
+        <w:t xml:space="preserve"> e a querer ser uma nova e melhorada versão de mim mesma</w:t>
       </w:r>
       <w:r>
         <w:t>,</w:t>
@@ -1813,9 +1846,11 @@
       <w:r>
         <w:t xml:space="preserve"> </w:t>
       </w:r>
+      <w:proofErr w:type="spellStart"/>
       <w:r>
         <w:t>Code</w:t>
       </w:r>
+      <w:proofErr w:type="spellEnd"/>
       <w:r>
         <w:t>;</w:t>
       </w:r>
@@ -1885,6 +1920,7 @@
         </w:numPr>
         <w:jc w:val="both"/>
       </w:pPr>
+      <w:proofErr w:type="spellStart"/>
       <w:r>
         <w:t>Web</w:t>
       </w:r>
@@ -1892,10 +1928,11 @@
         <w:t>-</w:t>
       </w:r>
       <w:r>
-        <w:t>S</w:t>
-      </w:r>
-      <w:r>
-        <w:t>ite;</w:t>
+        <w:t>Site</w:t>
+      </w:r>
+      <w:proofErr w:type="spellEnd"/>
+      <w:r>
+        <w:t>;</w:t>
       </w:r>
     </w:p>
     <w:p>
@@ -1930,10 +1967,7 @@
         <w:jc w:val="both"/>
       </w:pPr>
       <w:r>
-        <w:t>Módulos de cadastro e login Integrados a AP</w:t>
-      </w:r>
-      <w:r>
-        <w:t>I</w:t>
+        <w:t>Módulos de cadastro e login Integrados a API</w:t>
       </w:r>
       <w:r>
         <w:t>;</w:t>
@@ -1963,8 +1997,13 @@
       <w:r>
         <w:t xml:space="preserve"> aos dados (</w:t>
       </w:r>
-      <w:r>
-        <w:t>Analytics).</w:t>
+      <w:proofErr w:type="spellStart"/>
+      <w:r>
+        <w:t>Analytics</w:t>
+      </w:r>
+      <w:proofErr w:type="spellEnd"/>
+      <w:r>
+        <w:t>).</w:t>
       </w:r>
     </w:p>
     <w:p>
@@ -2172,6 +2211,7 @@
       <w:r>
         <w:t xml:space="preserve"> o site </w:t>
       </w:r>
+      <w:proofErr w:type="spellStart"/>
       <w:r>
         <w:t>prot</w:t>
       </w:r>
@@ -2181,6 +2221,7 @@
       <w:r>
         <w:t>tipado</w:t>
       </w:r>
+      <w:proofErr w:type="spellEnd"/>
       <w:r>
         <w:t>;</w:t>
       </w:r>
@@ -2310,13 +2351,7 @@
         <w:t>O indi</w:t>
       </w:r>
       <w:r>
-        <w:t xml:space="preserve">víduo </w:t>
-      </w:r>
-      <w:r>
-        <w:t>responsável pelo projeto</w:t>
-      </w:r>
-      <w:r>
-        <w:t xml:space="preserve"> terá acesso a todas as ferramentas necessárias para desenvolvê-lo;</w:t>
+        <w:t>víduo responsável pelo projeto terá acesso a todas as ferramentas necessárias para desenvolvê-lo;</w:t>
       </w:r>
     </w:p>
     <w:p>
@@ -2341,7 +2376,15 @@
         <w:t xml:space="preserve"> necessários</w:t>
       </w:r>
       <w:r>
-        <w:t xml:space="preserve"> para acessar o web-site.</w:t>
+        <w:t xml:space="preserve"> para acessar o </w:t>
+      </w:r>
+      <w:proofErr w:type="spellStart"/>
+      <w:r>
+        <w:t>web-site</w:t>
+      </w:r>
+      <w:proofErr w:type="spellEnd"/>
+      <w:r>
+        <w:t>.</w:t>
       </w:r>
     </w:p>
     <w:p>
@@ -2465,15 +2508,103 @@
     </w:p>
     <w:p>
       <w:pPr>
-        <w:jc w:val="both"/>
-      </w:pPr>
-    </w:p>
-    <w:p>
-      <w:pPr>
         <w:pStyle w:val="Ttulo1"/>
-        <w:jc w:val="both"/>
-      </w:pPr>
-      <w:r>
+      </w:pPr>
+      <w:r>
+        <w:t>Diagrama de Solução</w:t>
+      </w:r>
+    </w:p>
+    <w:p>
+      <w:r>
+        <w:drawing>
+          <wp:inline distT="0" distB="0" distL="0" distR="0" wp14:anchorId="2D606E7B" wp14:editId="5AA8DB55">
+            <wp:extent cx="6336030" cy="3509645"/>
+            <wp:effectExtent l="0" t="0" r="7620" b="0"/>
+            <wp:docPr id="1711986094" name="Imagem 1" descr="Diagrama&#10;&#10;Descrição gerada automaticamente"/>
+            <wp:cNvGraphicFramePr>
+              <a:graphicFrameLocks xmlns:a="http://schemas.openxmlformats.org/drawingml/2006/main" noChangeAspect="1"/>
+            </wp:cNvGraphicFramePr>
+            <a:graphic xmlns:a="http://schemas.openxmlformats.org/drawingml/2006/main">
+              <a:graphicData uri="http://schemas.openxmlformats.org/drawingml/2006/picture">
+                <pic:pic xmlns:pic="http://schemas.openxmlformats.org/drawingml/2006/picture">
+                  <pic:nvPicPr>
+                    <pic:cNvPr id="1711986094" name="Imagem 1" descr="Diagrama&#10;&#10;Descrição gerada automaticamente"/>
+                    <pic:cNvPicPr/>
+                  </pic:nvPicPr>
+                  <pic:blipFill>
+                    <a:blip r:embed="rId12"/>
+                    <a:stretch>
+                      <a:fillRect/>
+                    </a:stretch>
+                  </pic:blipFill>
+                  <pic:spPr>
+                    <a:xfrm>
+                      <a:off x="0" y="0"/>
+                      <a:ext cx="6336030" cy="3509645"/>
+                    </a:xfrm>
+                    <a:prstGeom prst="rect">
+                      <a:avLst/>
+                    </a:prstGeom>
+                  </pic:spPr>
+                </pic:pic>
+              </a:graphicData>
+            </a:graphic>
+          </wp:inline>
+        </w:drawing>
+      </w:r>
+    </w:p>
+    <w:p>
+      <w:pPr>
+        <w:jc w:val="both"/>
+      </w:pPr>
+    </w:p>
+    <w:p>
+      <w:pPr>
+        <w:jc w:val="both"/>
+      </w:pPr>
+    </w:p>
+    <w:p>
+      <w:pPr>
+        <w:jc w:val="both"/>
+      </w:pPr>
+    </w:p>
+    <w:p>
+      <w:pPr>
+        <w:jc w:val="both"/>
+      </w:pPr>
+    </w:p>
+    <w:p>
+      <w:pPr>
+        <w:jc w:val="both"/>
+      </w:pPr>
+    </w:p>
+    <w:p>
+      <w:pPr>
+        <w:jc w:val="both"/>
+      </w:pPr>
+    </w:p>
+    <w:p>
+      <w:pPr>
+        <w:jc w:val="both"/>
+      </w:pPr>
+    </w:p>
+    <w:p>
+      <w:pPr>
+        <w:jc w:val="both"/>
+      </w:pPr>
+    </w:p>
+    <w:p>
+      <w:pPr>
+        <w:jc w:val="both"/>
+      </w:pPr>
+    </w:p>
+    <w:p>
+      <w:pPr>
+        <w:pStyle w:val="Ttulo1"/>
+        <w:jc w:val="both"/>
+      </w:pPr>
+      <w:r>
+        <w:lastRenderedPageBreak/>
         <w:t>Referências</w:t>
       </w:r>
       <w:r>
@@ -2510,16 +2641,18 @@
       <w:r>
         <w:t xml:space="preserve">. </w:t>
       </w:r>
+      <w:proofErr w:type="spellStart"/>
       <w:r>
         <w:t>ufv</w:t>
       </w:r>
+      <w:proofErr w:type="spellEnd"/>
       <w:r>
         <w:t>. Disponível em:</w:t>
       </w:r>
       <w:r>
         <w:t xml:space="preserve"> </w:t>
       </w:r>
-      <w:hyperlink r:id="rId12" w:history="1">
+      <w:hyperlink r:id="rId13" w:history="1">
         <w:r>
           <w:rPr>
             <w:rStyle w:val="Hyperlink"/>
@@ -2556,10 +2689,18 @@
         <w:jc w:val="both"/>
       </w:pPr>
       <w:r>
-        <w:t>AS SÉRIES DE GRANDE SUCESSO IMPACTAM A REALIDADE DA SOCIEDADE?</w:t>
-      </w:r>
-      <w:r>
-        <w:t xml:space="preserve">. </w:t>
+        <w:t xml:space="preserve">AS SÉRIES DE GRANDE SUCESSO IMPACTAM A REALIDADE DA </w:t>
+      </w:r>
+      <w:proofErr w:type="gramStart"/>
+      <w:r>
+        <w:t>SOCIEDADE?</w:t>
+      </w:r>
+      <w:r>
+        <w:t>.</w:t>
+      </w:r>
+      <w:proofErr w:type="gramEnd"/>
+      <w:r>
+        <w:t xml:space="preserve"> </w:t>
       </w:r>
       <w:r>
         <w:t>PORTAL CORREIO</w:t>
@@ -2570,7 +2711,7 @@
       <w:r>
         <w:t xml:space="preserve"> </w:t>
       </w:r>
-      <w:hyperlink r:id="rId13" w:anchor=":~:text=Segundo%20ela%2C%20as%20produ%C3%A7%C3%B5es%20audiovisuais,at%C3%A9%20mesmo%20situa%C3%A7%C3%B5es%20dos%20personagens" w:history="1">
+      <w:hyperlink r:id="rId14" w:anchor=":~:text=Segundo%20ela%2C%20as%20produ%C3%A7%C3%B5es%20audiovisuais,at%C3%A9%20mesmo%20situa%C3%A7%C3%B5es%20dos%20personagens" w:history="1">
         <w:r>
           <w:rPr>
             <w:rStyle w:val="Hyperlink"/>
@@ -2627,7 +2768,7 @@
       <w:r>
         <w:t xml:space="preserve">. Disponível em: </w:t>
       </w:r>
-      <w:hyperlink r:id="rId14" w:anchor=":~:text=O%20cinema%20%C3%A9%20relevante%2C%20pois,Cinema%20%26%20Educa%C3%A7%C3%A3o" w:history="1">
+      <w:hyperlink r:id="rId15" w:anchor=":~:text=O%20cinema%20%C3%A9%20relevante%2C%20pois,Cinema%20%26%20Educa%C3%A7%C3%A3o" w:history="1">
         <w:r>
           <w:rPr>
             <w:rStyle w:val="Hyperlink"/>
@@ -2651,9 +2792,9 @@
       </w:pPr>
     </w:p>
     <w:sectPr>
-      <w:headerReference w:type="even" r:id="rId15"/>
-      <w:headerReference w:type="default" r:id="rId16"/>
-      <w:headerReference w:type="first" r:id="rId17"/>
+      <w:headerReference w:type="even" r:id="rId16"/>
+      <w:headerReference w:type="default" r:id="rId17"/>
+      <w:headerReference w:type="first" r:id="rId18"/>
       <w:pgSz w:w="11906" w:h="16838" w:code="9"/>
       <w:pgMar w:top="964" w:right="964" w:bottom="964" w:left="964" w:header="709" w:footer="709" w:gutter="0"/>
       <w:pgNumType w:start="0"/>
@@ -5758,14 +5899,7 @@
 </file>
 
 <file path=customXml/item3.xml><?xml version="1.0" encoding="utf-8"?>
-<p:properties xmlns:p="http://schemas.microsoft.com/office/2006/metadata/properties" xmlns:xsi="http://www.w3.org/2001/XMLSchema-instance" xmlns:pc="http://schemas.microsoft.com/office/infopath/2007/PartnerControls">
-  <documentManagement>
-    <lcf76f155ced4ddcb4097134ff3c332f xmlns="0a53ad5e-08cc-4fba-9df9-747b79db3e02">
-      <Terms xmlns="http://schemas.microsoft.com/office/infopath/2007/PartnerControls"/>
-    </lcf76f155ced4ddcb4097134ff3c332f>
-    <TaxCatchAll xmlns="99f50afe-28e2-457c-9852-048361d66aad" xsi:nil="true"/>
-  </documentManagement>
-</p:properties>
+<b:Sources xmlns:b="http://schemas.openxmlformats.org/officeDocument/2006/bibliography" xmlns="http://schemas.openxmlformats.org/officeDocument/2006/bibliography" SelectedStyle="\APASixthEditionOfficeOnline.xsl" StyleName="APA" Version="6"/>
 </file>
 
 <file path=customXml/item4.xml><?xml version="1.0" encoding="utf-8"?>
@@ -5778,7 +5912,14 @@
 </file>
 
 <file path=customXml/item5.xml><?xml version="1.0" encoding="utf-8"?>
-<b:Sources xmlns:b="http://schemas.openxmlformats.org/officeDocument/2006/bibliography" xmlns="http://schemas.openxmlformats.org/officeDocument/2006/bibliography" SelectedStyle="\APASixthEditionOfficeOnline.xsl" StyleName="APA" Version="6"/>
+<p:properties xmlns:p="http://schemas.microsoft.com/office/2006/metadata/properties" xmlns:xsi="http://www.w3.org/2001/XMLSchema-instance" xmlns:pc="http://schemas.microsoft.com/office/infopath/2007/PartnerControls">
+  <documentManagement>
+    <lcf76f155ced4ddcb4097134ff3c332f xmlns="0a53ad5e-08cc-4fba-9df9-747b79db3e02">
+      <Terms xmlns="http://schemas.microsoft.com/office/infopath/2007/PartnerControls"/>
+    </lcf76f155ced4ddcb4097134ff3c332f>
+    <TaxCatchAll xmlns="99f50afe-28e2-457c-9852-048361d66aad" xsi:nil="true"/>
+  </documentManagement>
+</p:properties>
 </file>
 
 <file path=customXml/itemProps1.xml><?xml version="1.0" encoding="utf-8"?>
@@ -5809,12 +5950,9 @@
 </file>
 
 <file path=customXml/itemProps3.xml><?xml version="1.0" encoding="utf-8"?>
-<ds:datastoreItem xmlns:ds="http://schemas.openxmlformats.org/officeDocument/2006/customXml" ds:itemID="{79054B02-B215-46AC-9176-544339E93661}">
+<ds:datastoreItem xmlns:ds="http://schemas.openxmlformats.org/officeDocument/2006/customXml" ds:itemID="{43C36E59-8586-4352-8310-158AD4E65655}">
   <ds:schemaRefs>
-    <ds:schemaRef ds:uri="http://schemas.microsoft.com/office/2006/metadata/properties"/>
-    <ds:schemaRef ds:uri="http://schemas.microsoft.com/office/infopath/2007/PartnerControls"/>
-    <ds:schemaRef ds:uri="0a53ad5e-08cc-4fba-9df9-747b79db3e02"/>
-    <ds:schemaRef ds:uri="99f50afe-28e2-457c-9852-048361d66aad"/>
+    <ds:schemaRef ds:uri="http://schemas.openxmlformats.org/officeDocument/2006/bibliography"/>
   </ds:schemaRefs>
 </ds:datastoreItem>
 </file>
@@ -5828,9 +5966,12 @@
 </file>
 
 <file path=customXml/itemProps5.xml><?xml version="1.0" encoding="utf-8"?>
-<ds:datastoreItem xmlns:ds="http://schemas.openxmlformats.org/officeDocument/2006/customXml" ds:itemID="{43C36E59-8586-4352-8310-158AD4E65655}">
+<ds:datastoreItem xmlns:ds="http://schemas.openxmlformats.org/officeDocument/2006/customXml" ds:itemID="{79054B02-B215-46AC-9176-544339E93661}">
   <ds:schemaRefs>
-    <ds:schemaRef ds:uri="http://schemas.openxmlformats.org/officeDocument/2006/bibliography"/>
+    <ds:schemaRef ds:uri="http://schemas.microsoft.com/office/2006/metadata/properties"/>
+    <ds:schemaRef ds:uri="http://schemas.microsoft.com/office/infopath/2007/PartnerControls"/>
+    <ds:schemaRef ds:uri="0a53ad5e-08cc-4fba-9df9-747b79db3e02"/>
+    <ds:schemaRef ds:uri="99f50afe-28e2-457c-9852-048361d66aad"/>
   </ds:schemaRefs>
 </ds:datastoreItem>
 </file>
</xml_diff>